<commit_message>
Various Changes. See notes.
Language Changes. Added Skills. Donut Data modification.
</commit_message>
<xml_diff>
--- a/war/assets/AndrewBudziszek.docx
+++ b/war/assets/AndrewBudziszek.docx
@@ -550,7 +550,7 @@
               <w:rPr>
                 <w:rtl w:val="0"/>
               </w:rPr>
-              <w:t xml:space="preserve">An aspiring software engineer committed to professional and personal development through continued education and self-reflection. Entrepreneurial state of mind with a passion for software and technology. A creative problem solver, self-confident, hard working, and goal oriented. </w:t>
+              <w:t xml:space="preserve">An aspiring software engineer committed to professional and personal development through continued education and self-reflection. Entrepreneurial state of mind with a passion for software and technology. A self-confident, hard working, and goal oriented problem solver. </w:t>
             </w:r>
           </w:p>
           <w:p>
@@ -690,7 +690,7 @@
               <w:rPr>
                 <w:rtl w:val="0"/>
               </w:rPr>
-              <w:t xml:space="preserve">Graduation: December 2016</w:t>
+              <w:t xml:space="preserve">Graduation: May 2016</w:t>
             </w:r>
           </w:p>
           <w:p>
@@ -1038,7 +1038,7 @@
               <w:rPr>
                 <w:rtl w:val="0"/>
               </w:rPr>
-              <w:t xml:space="preserve">-IntelliJ, Webstorm, Eclipse,Visual Studio, SQL Server Management Studio</w:t>
+              <w:t xml:space="preserve">-IntelliJ, Webstorm, Eclipse,Visual Studio, SQL Server Management Studio, Parse(parse.com)</w:t>
             </w:r>
           </w:p>
           <w:p>

</xml_diff>